<commit_message>
edits and new model
</commit_message>
<xml_diff>
--- a/Docs/chapter 1.docx
+++ b/Docs/chapter 1.docx
@@ -1987,50 +1987,6 @@
     <w:p>
       <w:pPr>
         <w:rPr>
-          <w:b/>
-          <w:bCs/>
-          <w:sz w:val="36"/>
-          <w:szCs w:val="36"/>
-          <w:lang w:val="en-US"/>
-        </w:rPr>
-      </w:pPr>
-    </w:p>
-    <w:p>
-      <w:pPr>
-        <w:rPr>
-          <w:b/>
-          <w:bCs/>
-          <w:sz w:val="36"/>
-          <w:szCs w:val="36"/>
-          <w:lang w:val="en-US"/>
-        </w:rPr>
-      </w:pPr>
-    </w:p>
-    <w:p>
-      <w:pPr>
-        <w:rPr>
-          <w:b/>
-          <w:bCs/>
-          <w:sz w:val="36"/>
-          <w:szCs w:val="36"/>
-          <w:lang w:val="en-US"/>
-        </w:rPr>
-      </w:pPr>
-    </w:p>
-    <w:p>
-      <w:pPr>
-        <w:rPr>
-          <w:b/>
-          <w:bCs/>
-          <w:sz w:val="36"/>
-          <w:szCs w:val="36"/>
-          <w:lang w:val="en-US"/>
-        </w:rPr>
-      </w:pPr>
-    </w:p>
-    <w:p>
-      <w:pPr>
-        <w:rPr>
           <w:lang w:val="en-US"/>
         </w:rPr>
       </w:pPr>
@@ -2071,28 +2027,6 @@
     <w:p>
       <w:pPr>
         <w:rPr>
-          <w:lang w:val="en-US"/>
-        </w:rPr>
-      </w:pPr>
-    </w:p>
-    <w:p>
-      <w:pPr>
-        <w:rPr>
-          <w:b/>
-          <w:bCs/>
-          <w:sz w:val="36"/>
-          <w:szCs w:val="36"/>
-          <w:lang w:val="en-US"/>
-        </w:rPr>
-      </w:pPr>
-    </w:p>
-    <w:p>
-      <w:pPr>
-        <w:rPr>
-          <w:b/>
-          <w:bCs/>
-          <w:sz w:val="36"/>
-          <w:szCs w:val="36"/>
           <w:lang w:val="en-US"/>
         </w:rPr>
       </w:pPr>
@@ -2371,7 +2305,6 @@
           <w:bCs/>
           <w:lang w:val="en-US"/>
         </w:rPr>
-        <w:lastRenderedPageBreak/>
         <w:t xml:space="preserve">Methods </w:t>
       </w:r>
     </w:p>
@@ -2556,6 +2489,7 @@
         <w:rPr>
           <w:lang w:val="en-US"/>
         </w:rPr>
+        <w:lastRenderedPageBreak/>
         <w:t xml:space="preserve">SDMs  </w:t>
       </w:r>
     </w:p>
@@ -2949,7 +2883,6 @@
           <w:szCs w:val="36"/>
           <w:lang w:val="en-US"/>
         </w:rPr>
-        <w:lastRenderedPageBreak/>
         <w:drawing>
           <wp:inline distT="0" distB="0" distL="0" distR="0" wp14:anchorId="78ECD0A7" wp14:editId="3EA96029">
             <wp:extent cx="5730742" cy="3217447"/>
@@ -3067,6 +3000,7 @@
           <w:sz w:val="22"/>
           <w:szCs w:val="22"/>
         </w:rPr>
+        <w:lastRenderedPageBreak/>
         <w:drawing>
           <wp:inline distT="0" distB="0" distL="0" distR="0" wp14:anchorId="25FCE844" wp14:editId="5915393A">
             <wp:extent cx="5731510" cy="4298950"/>
@@ -3144,7 +3078,6 @@
           <w:sz w:val="36"/>
           <w:szCs w:val="36"/>
         </w:rPr>
-        <w:lastRenderedPageBreak/>
         <w:drawing>
           <wp:anchor distT="0" distB="0" distL="114300" distR="114300" simplePos="0" relativeHeight="251674624" behindDoc="0" locked="0" layoutInCell="1" allowOverlap="1" wp14:anchorId="62B91EF2" wp14:editId="34770ADB">
             <wp:simplePos x="0" y="0"/>
@@ -3625,7 +3558,7 @@
               </wp:anchor>
             </w:drawing>
           </mc:Choice>
-          <mc:Fallback>
+          <mc:Fallback xmlns="">
             <w:pict>
               <v:shape w14:anchorId="47F97DC5" id="TextBox 135" o:spid="_x0000_s1027" type="#_x0000_t202" style="position:absolute;margin-left:212.1pt;margin-top:17.8pt;width:52.2pt;height:24.25pt;z-index:251661312;visibility:visible;mso-wrap-style:square;mso-wrap-distance-left:9pt;mso-wrap-distance-top:0;mso-wrap-distance-right:9pt;mso-wrap-distance-bottom:0;mso-position-horizontal:absolute;mso-position-horizontal-relative:text;mso-position-vertical:absolute;mso-position-vertical-relative:text;v-text-anchor:top" o:gfxdata="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" filled="f" stroked="f">
                 <v:textbox style="mso-fit-shape-to-text:t">
@@ -3762,6 +3695,7 @@
         <w:rPr>
           <w:noProof/>
         </w:rPr>
+        <w:lastRenderedPageBreak/>
         <w:drawing>
           <wp:anchor distT="0" distB="0" distL="114300" distR="114300" simplePos="0" relativeHeight="251664384" behindDoc="0" locked="0" layoutInCell="1" allowOverlap="1" wp14:anchorId="78512147" wp14:editId="0ECA808F">
             <wp:simplePos x="0" y="0"/>
@@ -3923,7 +3857,7 @@
               </wp:anchor>
             </w:drawing>
           </mc:Choice>
-          <mc:Fallback>
+          <mc:Fallback xmlns="">
             <w:pict>
               <v:shape w14:anchorId="3638B814" id="TextBox 138" o:spid="_x0000_s1028" type="#_x0000_t202" style="position:absolute;margin-left:16.55pt;margin-top:5.7pt;width:84.45pt;height:24.25pt;rotation:-90;z-index:251666432;visibility:visible;mso-wrap-style:square;mso-wrap-distance-left:9pt;mso-wrap-distance-top:0;mso-wrap-distance-right:9pt;mso-wrap-distance-bottom:0;mso-position-horizontal:absolute;mso-position-horizontal-relative:text;mso-position-vertical:absolute;mso-position-vertical-relative:text;v-text-anchor:top" o:gfxdata="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" filled="f" stroked="f">
                 <v:textbox style="mso-fit-shape-to-text:t">
@@ -4111,7 +4045,7 @@
               </wp:anchor>
             </w:drawing>
           </mc:Choice>
-          <mc:Fallback>
+          <mc:Fallback xmlns="">
             <w:pict>
               <v:shape w14:anchorId="7075AF1B" id="TextBox 136" o:spid="_x0000_s1029" type="#_x0000_t202" style="position:absolute;margin-left:159.5pt;margin-top:6.3pt;width:167.1pt;height:24.25pt;z-index:251665408;visibility:visible;mso-wrap-style:square;mso-wrap-distance-left:9pt;mso-wrap-distance-top:0;mso-wrap-distance-right:9pt;mso-wrap-distance-bottom:0;mso-position-horizontal:absolute;mso-position-horizontal-relative:text;mso-position-vertical:absolute;mso-position-vertical-relative:text;v-text-anchor:top" o:gfxdata="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" filled="f" stroked="f">
                 <v:textbox style="mso-fit-shape-to-text:t">
@@ -4332,7 +4266,6 @@
           <w:szCs w:val="22"/>
           <w:lang w:eastAsia="en-GB"/>
         </w:rPr>
-        <w:lastRenderedPageBreak/>
         <mc:AlternateContent>
           <mc:Choice Requires="wpg">
             <w:drawing>
@@ -4631,7 +4564,7 @@
               </wp:anchor>
             </w:drawing>
           </mc:Choice>
-          <mc:Fallback>
+          <mc:Fallback xmlns="">
             <w:pict>
               <v:group w14:anchorId="09B45633" id="Group 1" o:spid="_x0000_s1030" style="position:absolute;margin-left:-33.25pt;margin-top:-7.7pt;width:512.5pt;height:334.35pt;z-index:251668480;mso-width-relative:margin;mso-height-relative:margin" coordsize="69660,45449" o:gfxdata="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">
                 <v:shapetype id="_x0000_t75" coordsize="21600,21600" o:spt="75" o:preferrelative="t" path="m@4@5l@4@11@9@11@9@5xe" filled="f" stroked="f">
@@ -4972,7 +4905,7 @@
               </wp:anchor>
             </w:drawing>
           </mc:Choice>
-          <mc:Fallback>
+          <mc:Fallback xmlns="">
             <w:pict>
               <v:shape w14:anchorId="1F701946" id="TextBox 21" o:spid="_x0000_s1037" type="#_x0000_t202" style="position:absolute;margin-left:-151.25pt;margin-top:8.9pt;width:224.95pt;height:29.15pt;rotation:-90;z-index:251670528;visibility:visible;mso-wrap-style:square;mso-wrap-distance-left:9pt;mso-wrap-distance-top:0;mso-wrap-distance-right:9pt;mso-wrap-distance-bottom:0;mso-position-horizontal:absolute;mso-position-horizontal-relative:text;mso-position-vertical:absolute;mso-position-vertical-relative:text;v-text-anchor:top" o:gfxdata="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" filled="f" stroked="f">
                 <v:textbox style="mso-fit-shape-to-text:t">
@@ -5109,6 +5042,7 @@
         <w:rPr>
           <w:noProof/>
         </w:rPr>
+        <w:lastRenderedPageBreak/>
         <mc:AlternateContent>
           <mc:Choice Requires="wps">
             <w:drawing>
@@ -5181,7 +5115,7 @@
               </wp:anchor>
             </w:drawing>
           </mc:Choice>
-          <mc:Fallback>
+          <mc:Fallback xmlns="">
             <w:pict>
               <v:shape w14:anchorId="06AD5321" id="TextBox 22" o:spid="_x0000_s1038" type="#_x0000_t202" style="position:absolute;margin-left:204.25pt;margin-top:9.9pt;width:172.8pt;height:29.1pt;z-index:251672576;visibility:visible;mso-wrap-style:square;mso-wrap-distance-left:9pt;mso-wrap-distance-top:0;mso-wrap-distance-right:9pt;mso-wrap-distance-bottom:0;mso-position-horizontal:absolute;mso-position-horizontal-relative:text;mso-position-vertical:absolute;mso-position-vertical-relative:text;v-text-anchor:top" o:gfxdata="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" filled="f" stroked="f">
                 <v:textbox style="mso-fit-shape-to-text:t">

</xml_diff>